<commit_message>
charts complete with MDDW logic
</commit_message>
<xml_diff>
--- a/output/Malawi.docx
+++ b/output/Malawi.docx
@@ -32,26 +32,6 @@
       </w:r>
       <w:r>
         <w:t xml:space="preserve">FY23</w:t>
-      </w:r>
-    </w:p>
-    <w:p>
-      <w:pPr>
-        <w:pStyle w:val="SourceCode"/>
-      </w:pPr>
-      <w:r>
-        <w:rPr>
-          <w:rStyle w:val="VerbatimChar"/>
-        </w:rPr>
-        <w:t xml:space="preserve">##      title </w:t>
-      </w:r>
-      <w:r>
-        <w:br/>
-      </w:r>
-      <w:r>
-        <w:rPr>
-          <w:rStyle w:val="VerbatimChar"/>
-        </w:rPr>
-        <w:t xml:space="preserve">## "On track"</w:t>
       </w:r>
     </w:p>
     <w:p>

</xml_diff>